<commit_message>
Finished CI configuration in Jenkins.
</commit_message>
<xml_diff>
--- a/CI Configuration on Jenkins.docx
+++ b/CI Configuration on Jenkins.docx
@@ -47,6 +47,23 @@
           <w:szCs w:val="24"/>
         </w:rPr>
         <w:t xml:space="preserve"> we need to start Jenkins in a Docker container, to do so we run the commands shown in the next image:</w:t>
+      </w:r>
+    </w:p>
+    <w:p>
+      <w:pPr>
+        <w:rPr>
+          <w:rFonts w:ascii="Consolas" w:hAnsi="Consolas"/>
+          <w:sz w:val="24"/>
+          <w:szCs w:val="24"/>
+        </w:rPr>
+      </w:pPr>
+      <w:r>
+        <w:rPr>
+          <w:rFonts w:ascii="Consolas" w:hAnsi="Consolas"/>
+          <w:sz w:val="24"/>
+          <w:szCs w:val="24"/>
+        </w:rPr>
+        <w:t>sudo docker run -d -v jenkins_home:/var/jenkins_home -p 8080:8080 -p 50000:50000 jenkins/jenkins:lts-jdk11</w:t>
       </w:r>
     </w:p>
     <w:p>
@@ -483,6 +500,7 @@
           <w:sz w:val="24"/>
           <w:szCs w:val="24"/>
         </w:rPr>
+        <w:lastRenderedPageBreak/>
         <w:t xml:space="preserve">Then we select the option to create a new job, in this case we named it test-pipeline and selected the </w:t>
       </w:r>
       <w:r>
@@ -512,7 +530,6 @@
           <w:sz w:val="24"/>
           <w:szCs w:val="24"/>
         </w:rPr>
-        <w:lastRenderedPageBreak/>
         <w:drawing>
           <wp:inline distT="0" distB="0" distL="0" distR="0">
             <wp:extent cx="5391150" cy="2857500"/>
@@ -562,18 +579,46 @@
           </wp:inline>
         </w:drawing>
       </w:r>
-      <w:r>
+    </w:p>
+    <w:p>
+      <w:pPr>
         <w:rPr>
           <w:rFonts w:ascii="Avenir Next LT Pro" w:hAnsi="Avenir Next LT Pro"/>
           <w:noProof/>
           <w:sz w:val="24"/>
           <w:szCs w:val="24"/>
         </w:rPr>
+      </w:pPr>
+      <w:r>
+        <w:rPr>
+          <w:rFonts w:ascii="Avenir Next LT Pro" w:hAnsi="Avenir Next LT Pro"/>
+          <w:noProof/>
+          <w:sz w:val="24"/>
+          <w:szCs w:val="24"/>
+        </w:rPr>
+        <w:t xml:space="preserve">To configure our GitHub repo with our Jenkins server we need to configure webhooks, to do so first we need to install ngrok to use our server locally with an URL provided by ngrok. </w:t>
+      </w:r>
+    </w:p>
+    <w:p>
+      <w:pPr>
+        <w:rPr>
+          <w:rFonts w:ascii="Avenir Next LT Pro" w:hAnsi="Avenir Next LT Pro"/>
+          <w:noProof/>
+          <w:sz w:val="24"/>
+          <w:szCs w:val="24"/>
+        </w:rPr>
+      </w:pPr>
+      <w:r>
+        <w:rPr>
+          <w:rFonts w:ascii="Avenir Next LT Pro" w:hAnsi="Avenir Next LT Pro"/>
+          <w:sz w:val="24"/>
+          <w:szCs w:val="24"/>
+        </w:rPr>
         <w:drawing>
-          <wp:inline distT="0" distB="0" distL="0" distR="0" wp14:anchorId="637155CD" wp14:editId="0DF578C9">
-            <wp:extent cx="5391150" cy="2552700"/>
+          <wp:inline distT="0" distB="0" distL="0" distR="0" wp14:anchorId="609111B8" wp14:editId="3861B662">
+            <wp:extent cx="5400040" cy="1130300"/>
             <wp:effectExtent l="0" t="0" r="0" b="0"/>
-            <wp:docPr id="10" name="Imagen 10"/>
+            <wp:docPr id="6" name="Imagen 6"/>
             <wp:cNvGraphicFramePr>
               <a:graphicFrameLocks xmlns:a="http://schemas.openxmlformats.org/drawingml/2006/main" noChangeAspect="1"/>
             </wp:cNvGraphicFramePr>
@@ -581,36 +626,23 @@
               <a:graphicData uri="http://schemas.openxmlformats.org/drawingml/2006/picture">
                 <pic:pic xmlns:pic="http://schemas.openxmlformats.org/drawingml/2006/picture">
                   <pic:nvPicPr>
-                    <pic:cNvPr id="0" name="Picture 10"/>
-                    <pic:cNvPicPr>
-                      <a:picLocks noChangeAspect="1" noChangeArrowheads="1"/>
-                    </pic:cNvPicPr>
+                    <pic:cNvPr id="1" name=""/>
+                    <pic:cNvPicPr/>
                   </pic:nvPicPr>
                   <pic:blipFill>
-                    <a:blip r:embed="rId11" cstate="print">
-                      <a:extLst>
-                        <a:ext uri="{28A0092B-C50C-407E-A947-70E740481C1C}">
-                          <a14:useLocalDpi xmlns:a14="http://schemas.microsoft.com/office/drawing/2010/main" val="0"/>
-                        </a:ext>
-                      </a:extLst>
-                    </a:blip>
-                    <a:srcRect/>
+                    <a:blip r:embed="rId11"/>
                     <a:stretch>
                       <a:fillRect/>
                     </a:stretch>
                   </pic:blipFill>
-                  <pic:spPr bwMode="auto">
+                  <pic:spPr>
                     <a:xfrm>
                       <a:off x="0" y="0"/>
-                      <a:ext cx="5391150" cy="2552700"/>
+                      <a:ext cx="5400040" cy="1130300"/>
                     </a:xfrm>
                     <a:prstGeom prst="rect">
                       <a:avLst/>
                     </a:prstGeom>
-                    <a:noFill/>
-                    <a:ln>
-                      <a:noFill/>
-                    </a:ln>
                   </pic:spPr>
                 </pic:pic>
               </a:graphicData>
@@ -635,50 +667,30 @@
           <w:sz w:val="24"/>
           <w:szCs w:val="24"/>
         </w:rPr>
-        <w:t xml:space="preserve">We copy the link of the GitHub repo that we want to track, and for experimental propouse we change the strategy of the behaviours to </w:t>
-      </w:r>
-      <w:r>
-        <w:rPr>
-          <w:rFonts w:ascii="Avenir Next LT Pro" w:hAnsi="Avenir Next LT Pro"/>
-          <w:i/>
-          <w:iCs/>
+        <w:t>Then we need to register in ngrok to get our auth token and confirm the confirmation email:</w:t>
+      </w:r>
+    </w:p>
+    <w:p>
+      <w:pPr>
+        <w:ind w:right="-143"/>
+        <w:rPr>
+          <w:rFonts w:ascii="Avenir Next LT Pro" w:hAnsi="Avenir Next LT Pro"/>
           <w:noProof/>
           <w:sz w:val="24"/>
           <w:szCs w:val="24"/>
         </w:rPr>
-        <w:t>All branches</w:t>
-      </w:r>
-      <w:r>
-        <w:rPr>
-          <w:rFonts w:ascii="Avenir Next LT Pro" w:hAnsi="Avenir Next LT Pro"/>
-          <w:noProof/>
-          <w:sz w:val="24"/>
-          <w:szCs w:val="24"/>
-        </w:rPr>
-        <w:t>:</w:t>
-      </w:r>
-    </w:p>
-    <w:p>
-      <w:pPr>
-        <w:rPr>
-          <w:rFonts w:ascii="Avenir Next LT Pro" w:hAnsi="Avenir Next LT Pro"/>
-          <w:noProof/>
-          <w:sz w:val="24"/>
-          <w:szCs w:val="24"/>
-        </w:rPr>
-      </w:pPr>
-      <w:r>
-        <w:rPr>
-          <w:rFonts w:ascii="Avenir Next LT Pro" w:hAnsi="Avenir Next LT Pro"/>
-          <w:noProof/>
+      </w:pPr>
+      <w:r>
+        <w:rPr>
+          <w:rFonts w:ascii="Avenir Next LT Pro" w:hAnsi="Avenir Next LT Pro"/>
           <w:sz w:val="24"/>
           <w:szCs w:val="24"/>
         </w:rPr>
         <w:drawing>
-          <wp:inline distT="0" distB="0" distL="0" distR="0" wp14:anchorId="67E8E818" wp14:editId="6D1CDE12">
-            <wp:extent cx="5400040" cy="2542876"/>
-            <wp:effectExtent l="0" t="0" r="0" b="0"/>
-            <wp:docPr id="11" name="Imagen 11"/>
+          <wp:inline distT="0" distB="0" distL="0" distR="0" wp14:anchorId="7E8EF1AD" wp14:editId="4CDA65E5">
+            <wp:extent cx="1273082" cy="1820849"/>
+            <wp:effectExtent l="0" t="0" r="3810" b="8255"/>
+            <wp:docPr id="12" name="Imagen 12"/>
             <wp:cNvGraphicFramePr>
               <a:graphicFrameLocks xmlns:a="http://schemas.openxmlformats.org/drawingml/2006/main" noChangeAspect="1"/>
             </wp:cNvGraphicFramePr>
@@ -686,36 +698,23 @@
               <a:graphicData uri="http://schemas.openxmlformats.org/drawingml/2006/picture">
                 <pic:pic xmlns:pic="http://schemas.openxmlformats.org/drawingml/2006/picture">
                   <pic:nvPicPr>
-                    <pic:cNvPr id="0" name="Picture 11"/>
-                    <pic:cNvPicPr>
-                      <a:picLocks noChangeAspect="1" noChangeArrowheads="1"/>
-                    </pic:cNvPicPr>
+                    <pic:cNvPr id="1" name=""/>
+                    <pic:cNvPicPr/>
                   </pic:nvPicPr>
                   <pic:blipFill>
-                    <a:blip r:embed="rId12" cstate="print">
-                      <a:extLst>
-                        <a:ext uri="{28A0092B-C50C-407E-A947-70E740481C1C}">
-                          <a14:useLocalDpi xmlns:a14="http://schemas.microsoft.com/office/drawing/2010/main" val="0"/>
-                        </a:ext>
-                      </a:extLst>
-                    </a:blip>
-                    <a:srcRect/>
+                    <a:blip r:embed="rId12"/>
                     <a:stretch>
                       <a:fillRect/>
                     </a:stretch>
                   </pic:blipFill>
-                  <pic:spPr bwMode="auto">
+                  <pic:spPr>
                     <a:xfrm>
                       <a:off x="0" y="0"/>
-                      <a:ext cx="5400040" cy="2542876"/>
+                      <a:ext cx="1316245" cy="1882583"/>
                     </a:xfrm>
                     <a:prstGeom prst="rect">
                       <a:avLst/>
                     </a:prstGeom>
-                    <a:noFill/>
-                    <a:ln>
-                      <a:noFill/>
-                    </a:ln>
                   </pic:spPr>
                 </pic:pic>
               </a:graphicData>
@@ -723,48 +722,17 @@
           </wp:inline>
         </w:drawing>
       </w:r>
-    </w:p>
-    <w:p>
-      <w:pPr>
-        <w:rPr>
-          <w:rFonts w:ascii="Avenir Next LT Pro" w:hAnsi="Avenir Next LT Pro"/>
-          <w:noProof/>
-          <w:sz w:val="24"/>
-          <w:szCs w:val="24"/>
-        </w:rPr>
-      </w:pPr>
-      <w:r>
-        <w:rPr>
-          <w:rFonts w:ascii="Avenir Next LT Pro" w:hAnsi="Avenir Next LT Pro"/>
-          <w:noProof/>
-          <w:sz w:val="24"/>
-          <w:szCs w:val="24"/>
-        </w:rPr>
-        <w:lastRenderedPageBreak/>
-        <w:t>Then we need to create a credential for the pipeline we created, we select test-pipeline and fill the form to create a new credential:</w:t>
-      </w:r>
-    </w:p>
-    <w:p>
-      <w:pPr>
-        <w:rPr>
-          <w:rFonts w:ascii="Avenir Next LT Pro" w:hAnsi="Avenir Next LT Pro"/>
-          <w:noProof/>
-          <w:sz w:val="24"/>
-          <w:szCs w:val="24"/>
-        </w:rPr>
-      </w:pPr>
-      <w:r>
-        <w:rPr>
-          <w:rFonts w:ascii="Avenir Next LT Pro" w:hAnsi="Avenir Next LT Pro"/>
-          <w:noProof/>
+      <w:r>
+        <w:rPr>
+          <w:rFonts w:ascii="Avenir Next LT Pro" w:hAnsi="Avenir Next LT Pro"/>
           <w:sz w:val="24"/>
           <w:szCs w:val="24"/>
         </w:rPr>
         <w:drawing>
-          <wp:inline distT="0" distB="0" distL="0" distR="0">
-            <wp:extent cx="5400040" cy="2560320"/>
-            <wp:effectExtent l="0" t="0" r="0" b="0"/>
-            <wp:docPr id="14" name="Imagen 14"/>
+          <wp:inline distT="0" distB="0" distL="0" distR="0" wp14:anchorId="1FDF533E" wp14:editId="55894032">
+            <wp:extent cx="4127831" cy="1738213"/>
+            <wp:effectExtent l="0" t="0" r="6350" b="0"/>
+            <wp:docPr id="20" name="Imagen 20"/>
             <wp:cNvGraphicFramePr>
               <a:graphicFrameLocks xmlns:a="http://schemas.openxmlformats.org/drawingml/2006/main" noChangeAspect="1"/>
             </wp:cNvGraphicFramePr>
@@ -772,36 +740,23 @@
               <a:graphicData uri="http://schemas.openxmlformats.org/drawingml/2006/picture">
                 <pic:pic xmlns:pic="http://schemas.openxmlformats.org/drawingml/2006/picture">
                   <pic:nvPicPr>
-                    <pic:cNvPr id="0" name="Picture 14"/>
-                    <pic:cNvPicPr>
-                      <a:picLocks noChangeAspect="1" noChangeArrowheads="1"/>
-                    </pic:cNvPicPr>
+                    <pic:cNvPr id="1" name=""/>
+                    <pic:cNvPicPr/>
                   </pic:nvPicPr>
                   <pic:blipFill>
-                    <a:blip r:embed="rId13" cstate="print">
-                      <a:extLst>
-                        <a:ext uri="{28A0092B-C50C-407E-A947-70E740481C1C}">
-                          <a14:useLocalDpi xmlns:a14="http://schemas.microsoft.com/office/drawing/2010/main" val="0"/>
-                        </a:ext>
-                      </a:extLst>
-                    </a:blip>
-                    <a:srcRect/>
+                    <a:blip r:embed="rId13"/>
                     <a:stretch>
                       <a:fillRect/>
                     </a:stretch>
                   </pic:blipFill>
-                  <pic:spPr bwMode="auto">
+                  <pic:spPr>
                     <a:xfrm>
                       <a:off x="0" y="0"/>
-                      <a:ext cx="5400040" cy="2560320"/>
+                      <a:ext cx="4201686" cy="1769313"/>
                     </a:xfrm>
                     <a:prstGeom prst="rect">
                       <a:avLst/>
                     </a:prstGeom>
-                    <a:noFill/>
-                    <a:ln>
-                      <a:noFill/>
-                    </a:ln>
                   </pic:spPr>
                 </pic:pic>
               </a:graphicData>
@@ -809,18 +764,73 @@
           </wp:inline>
         </w:drawing>
       </w:r>
-      <w:r>
+    </w:p>
+    <w:p>
+      <w:pPr>
+        <w:ind w:right="-143"/>
         <w:rPr>
           <w:rFonts w:ascii="Avenir Next LT Pro" w:hAnsi="Avenir Next LT Pro"/>
           <w:noProof/>
           <w:sz w:val="24"/>
           <w:szCs w:val="24"/>
         </w:rPr>
+      </w:pPr>
+      <w:r>
+        <w:rPr>
+          <w:rFonts w:ascii="Avenir Next LT Pro" w:hAnsi="Avenir Next LT Pro"/>
+          <w:noProof/>
+          <w:sz w:val="24"/>
+          <w:szCs w:val="24"/>
+        </w:rPr>
+        <w:t xml:space="preserve">We run the command shown to validate the authorization </w:t>
+      </w:r>
+      <w:r>
+        <w:rPr>
+          <w:rFonts w:ascii="Avenir Next LT Pro" w:hAnsi="Avenir Next LT Pro"/>
+          <w:noProof/>
+          <w:sz w:val="24"/>
+          <w:szCs w:val="24"/>
+        </w:rPr>
+        <w:t>token and then we excecute the next command:</w:t>
+      </w:r>
+    </w:p>
+    <w:p>
+      <w:pPr>
+        <w:rPr>
+          <w:rFonts w:ascii="Consolas" w:hAnsi="Consolas"/>
+          <w:sz w:val="24"/>
+          <w:szCs w:val="24"/>
+        </w:rPr>
+      </w:pPr>
+      <w:r>
+        <w:rPr>
+          <w:rFonts w:ascii="Consolas" w:hAnsi="Consolas"/>
+          <w:sz w:val="24"/>
+          <w:szCs w:val="24"/>
+        </w:rPr>
+        <w:t>$ ngrok http 8080</w:t>
+      </w:r>
+    </w:p>
+    <w:p>
+      <w:pPr>
+        <w:rPr>
+          <w:rFonts w:ascii="Consolas" w:hAnsi="Consolas"/>
+          <w:sz w:val="24"/>
+          <w:szCs w:val="24"/>
+        </w:rPr>
+      </w:pPr>
+      <w:r>
+        <w:rPr>
+          <w:rFonts w:ascii="Avenir Next LT Pro" w:hAnsi="Avenir Next LT Pro"/>
+          <w:sz w:val="24"/>
+          <w:szCs w:val="24"/>
+        </w:rPr>
+        <w:lastRenderedPageBreak/>
         <w:drawing>
-          <wp:inline distT="0" distB="0" distL="0" distR="0">
-            <wp:extent cx="5394960" cy="2545080"/>
-            <wp:effectExtent l="0" t="0" r="0" b="7620"/>
-            <wp:docPr id="15" name="Imagen 15"/>
+          <wp:inline distT="0" distB="0" distL="0" distR="0" wp14:anchorId="7AE8E2D2" wp14:editId="53528D52">
+            <wp:extent cx="5400040" cy="3176905"/>
+            <wp:effectExtent l="0" t="0" r="0" b="4445"/>
+            <wp:docPr id="21" name="Imagen 21"/>
             <wp:cNvGraphicFramePr>
               <a:graphicFrameLocks xmlns:a="http://schemas.openxmlformats.org/drawingml/2006/main" noChangeAspect="1"/>
             </wp:cNvGraphicFramePr>
@@ -828,36 +838,23 @@
               <a:graphicData uri="http://schemas.openxmlformats.org/drawingml/2006/picture">
                 <pic:pic xmlns:pic="http://schemas.openxmlformats.org/drawingml/2006/picture">
                   <pic:nvPicPr>
-                    <pic:cNvPr id="0" name="Picture 15"/>
-                    <pic:cNvPicPr>
-                      <a:picLocks noChangeAspect="1" noChangeArrowheads="1"/>
-                    </pic:cNvPicPr>
+                    <pic:cNvPr id="1" name=""/>
+                    <pic:cNvPicPr/>
                   </pic:nvPicPr>
                   <pic:blipFill>
-                    <a:blip r:embed="rId14" cstate="print">
-                      <a:extLst>
-                        <a:ext uri="{28A0092B-C50C-407E-A947-70E740481C1C}">
-                          <a14:useLocalDpi xmlns:a14="http://schemas.microsoft.com/office/drawing/2010/main" val="0"/>
-                        </a:ext>
-                      </a:extLst>
-                    </a:blip>
-                    <a:srcRect/>
+                    <a:blip r:embed="rId14"/>
                     <a:stretch>
                       <a:fillRect/>
                     </a:stretch>
                   </pic:blipFill>
-                  <pic:spPr bwMode="auto">
+                  <pic:spPr>
                     <a:xfrm>
                       <a:off x="0" y="0"/>
-                      <a:ext cx="5394960" cy="2545080"/>
+                      <a:ext cx="5400040" cy="3176905"/>
                     </a:xfrm>
                     <a:prstGeom prst="rect">
                       <a:avLst/>
                     </a:prstGeom>
-                    <a:noFill/>
-                    <a:ln>
-                      <a:noFill/>
-                    </a:ln>
                   </pic:spPr>
                 </pic:pic>
               </a:graphicData>
@@ -870,41 +867,82 @@
       <w:pPr>
         <w:rPr>
           <w:rFonts w:ascii="Avenir Next LT Pro" w:hAnsi="Avenir Next LT Pro"/>
-          <w:noProof/>
-          <w:sz w:val="24"/>
-          <w:szCs w:val="24"/>
-        </w:rPr>
-      </w:pPr>
-      <w:r>
-        <w:rPr>
-          <w:rFonts w:ascii="Avenir Next LT Pro" w:hAnsi="Avenir Next LT Pro"/>
-          <w:noProof/>
-          <w:sz w:val="24"/>
-          <w:szCs w:val="24"/>
-        </w:rPr>
-        <w:t>After that, we add the credential created to the GitHub credentials in our pipeline:</w:t>
-      </w:r>
-    </w:p>
-    <w:p>
-      <w:pPr>
-        <w:rPr>
-          <w:rFonts w:ascii="Avenir Next LT Pro" w:hAnsi="Avenir Next LT Pro"/>
-          <w:sz w:val="24"/>
-          <w:szCs w:val="24"/>
-        </w:rPr>
-      </w:pPr>
-      <w:r>
-        <w:rPr>
-          <w:rFonts w:ascii="Avenir Next LT Pro" w:hAnsi="Avenir Next LT Pro"/>
-          <w:noProof/>
+          <w:sz w:val="24"/>
+          <w:szCs w:val="24"/>
+        </w:rPr>
+      </w:pPr>
+      <w:r>
+        <w:rPr>
+          <w:rFonts w:ascii="Avenir Next LT Pro" w:hAnsi="Avenir Next LT Pro"/>
+          <w:sz w:val="24"/>
+          <w:szCs w:val="24"/>
+        </w:rPr>
+        <w:t xml:space="preserve">Now we can access Jenkins web page using the provided URL: </w:t>
+      </w:r>
+      <w:hyperlink r:id="rId15" w:history="1">
+        <w:r>
+          <w:rPr>
+            <w:rStyle w:val="Hipervnculo"/>
+            <w:rFonts w:ascii="Avenir Next LT Pro" w:hAnsi="Avenir Next LT Pro"/>
+            <w:sz w:val="24"/>
+            <w:szCs w:val="24"/>
+          </w:rPr>
+          <w:t>http://19eb-181-115-167-96.ngrok.io/</w:t>
+        </w:r>
+      </w:hyperlink>
+      <w:r>
+        <w:rPr>
+          <w:rFonts w:ascii="Avenir Next LT Pro" w:hAnsi="Avenir Next LT Pro"/>
+          <w:sz w:val="24"/>
+          <w:szCs w:val="24"/>
+        </w:rPr>
+        <w:t>.</w:t>
+      </w:r>
+    </w:p>
+    <w:p>
+      <w:pPr>
+        <w:rPr>
+          <w:rFonts w:ascii="Avenir Next LT Pro" w:hAnsi="Avenir Next LT Pro"/>
+          <w:sz w:val="24"/>
+          <w:szCs w:val="24"/>
+        </w:rPr>
+      </w:pPr>
+      <w:r>
+        <w:rPr>
+          <w:rFonts w:ascii="Avenir Next LT Pro" w:hAnsi="Avenir Next LT Pro"/>
+          <w:sz w:val="24"/>
+          <w:szCs w:val="24"/>
+        </w:rPr>
+        <w:t xml:space="preserve">The next step is to configure GitHub webhooks, </w:t>
+      </w:r>
+      <w:r>
+        <w:rPr>
+          <w:rFonts w:ascii="Avenir Next LT Pro" w:hAnsi="Avenir Next LT Pro"/>
+          <w:sz w:val="24"/>
+          <w:szCs w:val="24"/>
+        </w:rPr>
+        <w:t>we create a token in Jenkins for GitHub going to our account -&gt; confogurations and clicking on “Add new Token”, we have to save the generated token because it can not be recovered in the future:</w:t>
+      </w:r>
+    </w:p>
+    <w:p>
+      <w:pPr>
+        <w:rPr>
+          <w:rFonts w:ascii="Avenir Next LT Pro" w:hAnsi="Avenir Next LT Pro"/>
+          <w:sz w:val="24"/>
+          <w:szCs w:val="24"/>
+        </w:rPr>
+      </w:pPr>
+      <w:r>
+        <w:rPr>
+          <w:rFonts w:ascii="Avenir Next LT Pro" w:hAnsi="Avenir Next LT Pro"/>
           <w:sz w:val="24"/>
           <w:szCs w:val="24"/>
         </w:rPr>
         <w:drawing>
-          <wp:inline distT="0" distB="0" distL="0" distR="0">
-            <wp:extent cx="5391150" cy="2543175"/>
-            <wp:effectExtent l="0" t="0" r="0" b="9525"/>
-            <wp:docPr id="13" name="Imagen 13"/>
+          <wp:inline distT="0" distB="0" distL="0" distR="0" wp14:anchorId="186D0B40" wp14:editId="2A556633">
+            <wp:extent cx="5400040" cy="2507615"/>
+            <wp:effectExtent l="0" t="0" r="0" b="6985"/>
+            <wp:docPr id="22" name="Imagen 22"/>
             <wp:cNvGraphicFramePr>
               <a:graphicFrameLocks xmlns:a="http://schemas.openxmlformats.org/drawingml/2006/main" noChangeAspect="1"/>
             </wp:cNvGraphicFramePr>
@@ -912,36 +950,23 @@
               <a:graphicData uri="http://schemas.openxmlformats.org/drawingml/2006/picture">
                 <pic:pic xmlns:pic="http://schemas.openxmlformats.org/drawingml/2006/picture">
                   <pic:nvPicPr>
-                    <pic:cNvPr id="0" name="Picture 13"/>
-                    <pic:cNvPicPr>
-                      <a:picLocks noChangeAspect="1" noChangeArrowheads="1"/>
-                    </pic:cNvPicPr>
+                    <pic:cNvPr id="1" name=""/>
+                    <pic:cNvPicPr/>
                   </pic:nvPicPr>
                   <pic:blipFill>
-                    <a:blip r:embed="rId15" cstate="print">
-                      <a:extLst>
-                        <a:ext uri="{28A0092B-C50C-407E-A947-70E740481C1C}">
-                          <a14:useLocalDpi xmlns:a14="http://schemas.microsoft.com/office/drawing/2010/main" val="0"/>
-                        </a:ext>
-                      </a:extLst>
-                    </a:blip>
-                    <a:srcRect/>
+                    <a:blip r:embed="rId16"/>
                     <a:stretch>
                       <a:fillRect/>
                     </a:stretch>
                   </pic:blipFill>
-                  <pic:spPr bwMode="auto">
+                  <pic:spPr>
                     <a:xfrm>
                       <a:off x="0" y="0"/>
-                      <a:ext cx="5391150" cy="2543175"/>
+                      <a:ext cx="5400040" cy="2507615"/>
                     </a:xfrm>
                     <a:prstGeom prst="rect">
                       <a:avLst/>
                     </a:prstGeom>
-                    <a:noFill/>
-                    <a:ln>
-                      <a:noFill/>
-                    </a:ln>
                   </pic:spPr>
                 </pic:pic>
               </a:graphicData>
@@ -964,48 +989,29 @@
           <w:sz w:val="24"/>
           <w:szCs w:val="24"/>
         </w:rPr>
+        <w:t>The we go to our GitHub repo settings and select Webhooks option, we fill the Payload URL with the URL generated by ngrok adding /github-webhook ate the end and we copy the generated token in the last step:</w:t>
+      </w:r>
+    </w:p>
+    <w:p>
+      <w:pPr>
+        <w:rPr>
+          <w:rFonts w:ascii="Avenir Next LT Pro" w:hAnsi="Avenir Next LT Pro"/>
+          <w:sz w:val="24"/>
+          <w:szCs w:val="24"/>
+        </w:rPr>
+      </w:pPr>
+      <w:r>
+        <w:rPr>
+          <w:rFonts w:ascii="Avenir Next LT Pro" w:hAnsi="Avenir Next LT Pro"/>
+          <w:sz w:val="24"/>
+          <w:szCs w:val="24"/>
+        </w:rPr>
         <w:lastRenderedPageBreak/>
-        <w:t xml:space="preserve">Finally, we need to add a </w:t>
-      </w:r>
-      <w:proofErr w:type="spellStart"/>
-      <w:r>
-        <w:rPr>
-          <w:rFonts w:ascii="Avenir Next LT Pro" w:hAnsi="Avenir Next LT Pro"/>
-          <w:sz w:val="24"/>
-          <w:szCs w:val="24"/>
-        </w:rPr>
-        <w:t>Jenkinsfile</w:t>
-      </w:r>
-      <w:proofErr w:type="spellEnd"/>
-      <w:r>
-        <w:rPr>
-          <w:rFonts w:ascii="Avenir Next LT Pro" w:hAnsi="Avenir Next LT Pro"/>
-          <w:sz w:val="24"/>
-          <w:szCs w:val="24"/>
-        </w:rPr>
-        <w:t xml:space="preserve"> in our repo, in this case we added it to master branch with the next content:</w:t>
-      </w:r>
-    </w:p>
-    <w:p>
-      <w:pPr>
-        <w:rPr>
-          <w:rFonts w:ascii="Avenir Next LT Pro" w:hAnsi="Avenir Next LT Pro"/>
-          <w:sz w:val="24"/>
-          <w:szCs w:val="24"/>
-        </w:rPr>
-      </w:pPr>
-      <w:r>
-        <w:rPr>
-          <w:rFonts w:ascii="Avenir Next LT Pro" w:hAnsi="Avenir Next LT Pro"/>
-          <w:noProof/>
-          <w:sz w:val="24"/>
-          <w:szCs w:val="24"/>
-        </w:rPr>
         <w:drawing>
-          <wp:inline distT="0" distB="0" distL="0" distR="0">
-            <wp:extent cx="5394960" cy="2545080"/>
-            <wp:effectExtent l="0" t="0" r="0" b="7620"/>
-            <wp:docPr id="16" name="Imagen 16"/>
+          <wp:inline distT="0" distB="0" distL="0" distR="0" wp14:anchorId="293E851A" wp14:editId="5E84F05D">
+            <wp:extent cx="5400040" cy="2563495"/>
+            <wp:effectExtent l="0" t="0" r="0" b="8255"/>
+            <wp:docPr id="23" name="Imagen 23"/>
             <wp:cNvGraphicFramePr>
               <a:graphicFrameLocks xmlns:a="http://schemas.openxmlformats.org/drawingml/2006/main" noChangeAspect="1"/>
             </wp:cNvGraphicFramePr>
@@ -1013,36 +1019,23 @@
               <a:graphicData uri="http://schemas.openxmlformats.org/drawingml/2006/picture">
                 <pic:pic xmlns:pic="http://schemas.openxmlformats.org/drawingml/2006/picture">
                   <pic:nvPicPr>
-                    <pic:cNvPr id="0" name="Picture 16"/>
-                    <pic:cNvPicPr>
-                      <a:picLocks noChangeAspect="1" noChangeArrowheads="1"/>
-                    </pic:cNvPicPr>
+                    <pic:cNvPr id="1" name=""/>
+                    <pic:cNvPicPr/>
                   </pic:nvPicPr>
                   <pic:blipFill>
-                    <a:blip r:embed="rId16" cstate="print">
-                      <a:extLst>
-                        <a:ext uri="{28A0092B-C50C-407E-A947-70E740481C1C}">
-                          <a14:useLocalDpi xmlns:a14="http://schemas.microsoft.com/office/drawing/2010/main" val="0"/>
-                        </a:ext>
-                      </a:extLst>
-                    </a:blip>
-                    <a:srcRect/>
+                    <a:blip r:embed="rId17"/>
                     <a:stretch>
                       <a:fillRect/>
                     </a:stretch>
                   </pic:blipFill>
-                  <pic:spPr bwMode="auto">
+                  <pic:spPr>
                     <a:xfrm>
                       <a:off x="0" y="0"/>
-                      <a:ext cx="5394960" cy="2545080"/>
+                      <a:ext cx="5400040" cy="2563495"/>
                     </a:xfrm>
                     <a:prstGeom prst="rect">
                       <a:avLst/>
                     </a:prstGeom>
-                    <a:noFill/>
-                    <a:ln>
-                      <a:noFill/>
-                    </a:ln>
                   </pic:spPr>
                 </pic:pic>
               </a:graphicData>
@@ -1055,66 +1048,38 @@
       <w:pPr>
         <w:rPr>
           <w:rFonts w:ascii="Avenir Next LT Pro" w:hAnsi="Avenir Next LT Pro"/>
-          <w:noProof/>
-          <w:sz w:val="24"/>
-          <w:szCs w:val="24"/>
-        </w:rPr>
-      </w:pPr>
-      <w:r>
-        <w:rPr>
-          <w:rFonts w:ascii="Avenir Next LT Pro" w:hAnsi="Avenir Next LT Pro"/>
-          <w:sz w:val="24"/>
-          <w:szCs w:val="24"/>
-        </w:rPr>
-        <w:t xml:space="preserve">To check that everything is working we can scan the repository and check the logs, as we can see the </w:t>
-      </w:r>
-      <w:proofErr w:type="spellStart"/>
-      <w:r>
-        <w:rPr>
-          <w:rFonts w:ascii="Avenir Next LT Pro" w:hAnsi="Avenir Next LT Pro"/>
-          <w:sz w:val="24"/>
-          <w:szCs w:val="24"/>
-        </w:rPr>
-        <w:t>Jenkinsfile</w:t>
-      </w:r>
-      <w:proofErr w:type="spellEnd"/>
-      <w:r>
-        <w:rPr>
-          <w:rFonts w:ascii="Avenir Next LT Pro" w:hAnsi="Avenir Next LT Pro"/>
-          <w:sz w:val="24"/>
-          <w:szCs w:val="24"/>
-        </w:rPr>
-        <w:t xml:space="preserve"> has been </w:t>
-      </w:r>
-      <w:r>
-        <w:rPr>
-          <w:rFonts w:ascii="Avenir Next LT Pro" w:hAnsi="Avenir Next LT Pro"/>
-          <w:sz w:val="24"/>
-          <w:szCs w:val="24"/>
-        </w:rPr>
-        <w:t>found:</w:t>
-      </w:r>
-      <w:r>
-        <w:rPr>
-          <w:rFonts w:ascii="Avenir Next LT Pro" w:hAnsi="Avenir Next LT Pro"/>
-          <w:noProof/>
-          <w:sz w:val="24"/>
-          <w:szCs w:val="24"/>
-        </w:rPr>
-        <w:t xml:space="preserve"> </w:t>
-      </w:r>
-      <w:r>
-        <w:rPr>
-          <w:rFonts w:ascii="Avenir Next LT Pro" w:hAnsi="Avenir Next LT Pro"/>
-          <w:noProof/>
+          <w:sz w:val="24"/>
+          <w:szCs w:val="24"/>
+        </w:rPr>
+      </w:pPr>
+      <w:r>
+        <w:rPr>
+          <w:rFonts w:ascii="Avenir Next LT Pro" w:hAnsi="Avenir Next LT Pro"/>
+          <w:sz w:val="24"/>
+          <w:szCs w:val="24"/>
+        </w:rPr>
+        <w:t>Next step is to add a new personal access token to our GitHub account, here is necessary to check repo and user options.</w:t>
+      </w:r>
+    </w:p>
+    <w:p>
+      <w:pPr>
+        <w:rPr>
+          <w:rFonts w:ascii="Avenir Next LT Pro" w:hAnsi="Avenir Next LT Pro"/>
+          <w:sz w:val="24"/>
+          <w:szCs w:val="24"/>
+        </w:rPr>
+      </w:pPr>
+      <w:r>
+        <w:rPr>
+          <w:rFonts w:ascii="Avenir Next LT Pro" w:hAnsi="Avenir Next LT Pro"/>
           <w:sz w:val="24"/>
           <w:szCs w:val="24"/>
         </w:rPr>
         <w:drawing>
-          <wp:inline distT="0" distB="0" distL="0" distR="0">
-            <wp:extent cx="5389880" cy="2555240"/>
-            <wp:effectExtent l="0" t="0" r="1270" b="0"/>
-            <wp:docPr id="17" name="Imagen 17"/>
+          <wp:inline distT="0" distB="0" distL="0" distR="0" wp14:anchorId="2D060949" wp14:editId="5B9F05C4">
+            <wp:extent cx="5400040" cy="2755900"/>
+            <wp:effectExtent l="0" t="0" r="0" b="6350"/>
+            <wp:docPr id="24" name="Imagen 24"/>
             <wp:cNvGraphicFramePr>
               <a:graphicFrameLocks xmlns:a="http://schemas.openxmlformats.org/drawingml/2006/main" noChangeAspect="1"/>
             </wp:cNvGraphicFramePr>
@@ -1122,36 +1087,23 @@
               <a:graphicData uri="http://schemas.openxmlformats.org/drawingml/2006/picture">
                 <pic:pic xmlns:pic="http://schemas.openxmlformats.org/drawingml/2006/picture">
                   <pic:nvPicPr>
-                    <pic:cNvPr id="0" name="Picture 17"/>
-                    <pic:cNvPicPr>
-                      <a:picLocks noChangeAspect="1" noChangeArrowheads="1"/>
-                    </pic:cNvPicPr>
+                    <pic:cNvPr id="1" name=""/>
+                    <pic:cNvPicPr/>
                   </pic:nvPicPr>
                   <pic:blipFill>
-                    <a:blip r:embed="rId17" cstate="print">
-                      <a:extLst>
-                        <a:ext uri="{28A0092B-C50C-407E-A947-70E740481C1C}">
-                          <a14:useLocalDpi xmlns:a14="http://schemas.microsoft.com/office/drawing/2010/main" val="0"/>
-                        </a:ext>
-                      </a:extLst>
-                    </a:blip>
-                    <a:srcRect/>
+                    <a:blip r:embed="rId18"/>
                     <a:stretch>
                       <a:fillRect/>
                     </a:stretch>
                   </pic:blipFill>
-                  <pic:spPr bwMode="auto">
+                  <pic:spPr>
                     <a:xfrm>
                       <a:off x="0" y="0"/>
-                      <a:ext cx="5389880" cy="2555240"/>
+                      <a:ext cx="5400040" cy="2755900"/>
                     </a:xfrm>
                     <a:prstGeom prst="rect">
                       <a:avLst/>
                     </a:prstGeom>
-                    <a:noFill/>
-                    <a:ln>
-                      <a:noFill/>
-                    </a:ln>
                   </pic:spPr>
                 </pic:pic>
               </a:graphicData>
@@ -1164,44 +1116,21 @@
       <w:pPr>
         <w:rPr>
           <w:rFonts w:ascii="Avenir Next LT Pro" w:hAnsi="Avenir Next LT Pro"/>
-          <w:noProof/>
-          <w:sz w:val="24"/>
-          <w:szCs w:val="24"/>
-        </w:rPr>
-      </w:pPr>
-      <w:r>
-        <w:rPr>
-          <w:rFonts w:ascii="Avenir Next LT Pro" w:hAnsi="Avenir Next LT Pro"/>
-          <w:noProof/>
-          <w:sz w:val="24"/>
-          <w:szCs w:val="24"/>
-        </w:rPr>
-        <w:t>We can also have more information about the different stages that our Jenkinsfile has, here we can see which one passed or failed and have more information about the errors:</w:t>
-      </w:r>
-      <w:bookmarkStart w:id="0" w:name="_GoBack"/>
-      <w:bookmarkEnd w:id="0"/>
-    </w:p>
-    <w:p>
-      <w:pPr>
-        <w:rPr>
-          <w:rFonts w:ascii="Avenir Next LT Pro" w:hAnsi="Avenir Next LT Pro"/>
-          <w:sz w:val="24"/>
-          <w:szCs w:val="24"/>
-        </w:rPr>
-      </w:pPr>
-      <w:r>
-        <w:rPr>
-          <w:rFonts w:ascii="Avenir Next LT Pro" w:hAnsi="Avenir Next LT Pro"/>
-          <w:noProof/>
-          <w:sz w:val="24"/>
-          <w:szCs w:val="24"/>
-        </w:rPr>
-        <w:lastRenderedPageBreak/>
+          <w:sz w:val="24"/>
+          <w:szCs w:val="24"/>
+        </w:rPr>
+      </w:pPr>
+      <w:r>
+        <w:rPr>
+          <w:rFonts w:ascii="Avenir Next LT Pro" w:hAnsi="Avenir Next LT Pro"/>
+          <w:sz w:val="24"/>
+          <w:szCs w:val="24"/>
+        </w:rPr>
         <w:drawing>
-          <wp:inline distT="0" distB="0" distL="0" distR="0" wp14:anchorId="2D4F88DA" wp14:editId="5F41CFA9">
-            <wp:extent cx="5389880" cy="2545080"/>
-            <wp:effectExtent l="0" t="0" r="1270" b="7620"/>
-            <wp:docPr id="18" name="Imagen 18"/>
+          <wp:inline distT="0" distB="0" distL="0" distR="0" wp14:anchorId="7EAD1EA5" wp14:editId="527D961A">
+            <wp:extent cx="5400040" cy="2483485"/>
+            <wp:effectExtent l="0" t="0" r="0" b="0"/>
+            <wp:docPr id="25" name="Imagen 25"/>
             <wp:cNvGraphicFramePr>
               <a:graphicFrameLocks xmlns:a="http://schemas.openxmlformats.org/drawingml/2006/main" noChangeAspect="1"/>
             </wp:cNvGraphicFramePr>
@@ -1209,36 +1138,23 @@
               <a:graphicData uri="http://schemas.openxmlformats.org/drawingml/2006/picture">
                 <pic:pic xmlns:pic="http://schemas.openxmlformats.org/drawingml/2006/picture">
                   <pic:nvPicPr>
-                    <pic:cNvPr id="0" name="Picture 18"/>
-                    <pic:cNvPicPr>
-                      <a:picLocks noChangeAspect="1" noChangeArrowheads="1"/>
-                    </pic:cNvPicPr>
+                    <pic:cNvPr id="1" name=""/>
+                    <pic:cNvPicPr/>
                   </pic:nvPicPr>
                   <pic:blipFill>
-                    <a:blip r:embed="rId18" cstate="print">
-                      <a:extLst>
-                        <a:ext uri="{28A0092B-C50C-407E-A947-70E740481C1C}">
-                          <a14:useLocalDpi xmlns:a14="http://schemas.microsoft.com/office/drawing/2010/main" val="0"/>
-                        </a:ext>
-                      </a:extLst>
-                    </a:blip>
-                    <a:srcRect/>
+                    <a:blip r:embed="rId19"/>
                     <a:stretch>
                       <a:fillRect/>
                     </a:stretch>
                   </pic:blipFill>
-                  <pic:spPr bwMode="auto">
+                  <pic:spPr>
                     <a:xfrm>
                       <a:off x="0" y="0"/>
-                      <a:ext cx="5389880" cy="2545080"/>
+                      <a:ext cx="5400040" cy="2483485"/>
                     </a:xfrm>
                     <a:prstGeom prst="rect">
                       <a:avLst/>
                     </a:prstGeom>
-                    <a:noFill/>
-                    <a:ln>
-                      <a:noFill/>
-                    </a:ln>
                   </pic:spPr>
                 </pic:pic>
               </a:graphicData>
@@ -1246,6 +1162,966 @@
           </wp:inline>
         </w:drawing>
       </w:r>
+    </w:p>
+    <w:p>
+      <w:pPr>
+        <w:rPr>
+          <w:rFonts w:ascii="Avenir Next LT Pro" w:hAnsi="Avenir Next LT Pro"/>
+          <w:sz w:val="24"/>
+          <w:szCs w:val="24"/>
+        </w:rPr>
+      </w:pPr>
+      <w:r>
+        <w:rPr>
+          <w:rFonts w:ascii="Avenir Next LT Pro" w:hAnsi="Avenir Next LT Pro"/>
+          <w:sz w:val="24"/>
+          <w:szCs w:val="24"/>
+        </w:rPr>
+        <w:lastRenderedPageBreak/>
+        <w:t>We need to save the personal token generated to access the GitHub API from our Jenkins server:</w:t>
+      </w:r>
+    </w:p>
+    <w:p>
+      <w:pPr>
+        <w:rPr>
+          <w:rFonts w:ascii="Avenir Next LT Pro" w:hAnsi="Avenir Next LT Pro"/>
+          <w:sz w:val="24"/>
+          <w:szCs w:val="24"/>
+        </w:rPr>
+      </w:pPr>
+      <w:r>
+        <w:rPr>
+          <w:rFonts w:ascii="Avenir Next LT Pro" w:hAnsi="Avenir Next LT Pro"/>
+          <w:sz w:val="24"/>
+          <w:szCs w:val="24"/>
+        </w:rPr>
+        <w:drawing>
+          <wp:inline distT="0" distB="0" distL="0" distR="0" wp14:anchorId="36F44E85" wp14:editId="55750D72">
+            <wp:extent cx="5400040" cy="1840865"/>
+            <wp:effectExtent l="0" t="0" r="0" b="6985"/>
+            <wp:docPr id="26" name="Imagen 26"/>
+            <wp:cNvGraphicFramePr>
+              <a:graphicFrameLocks xmlns:a="http://schemas.openxmlformats.org/drawingml/2006/main" noChangeAspect="1"/>
+            </wp:cNvGraphicFramePr>
+            <a:graphic xmlns:a="http://schemas.openxmlformats.org/drawingml/2006/main">
+              <a:graphicData uri="http://schemas.openxmlformats.org/drawingml/2006/picture">
+                <pic:pic xmlns:pic="http://schemas.openxmlformats.org/drawingml/2006/picture">
+                  <pic:nvPicPr>
+                    <pic:cNvPr id="1" name=""/>
+                    <pic:cNvPicPr/>
+                  </pic:nvPicPr>
+                  <pic:blipFill>
+                    <a:blip r:embed="rId20"/>
+                    <a:stretch>
+                      <a:fillRect/>
+                    </a:stretch>
+                  </pic:blipFill>
+                  <pic:spPr>
+                    <a:xfrm>
+                      <a:off x="0" y="0"/>
+                      <a:ext cx="5400040" cy="1840865"/>
+                    </a:xfrm>
+                    <a:prstGeom prst="rect">
+                      <a:avLst/>
+                    </a:prstGeom>
+                  </pic:spPr>
+                </pic:pic>
+              </a:graphicData>
+            </a:graphic>
+          </wp:inline>
+        </w:drawing>
+      </w:r>
+    </w:p>
+    <w:p>
+      <w:pPr>
+        <w:rPr>
+          <w:rFonts w:ascii="Avenir Next LT Pro" w:hAnsi="Avenir Next LT Pro"/>
+          <w:sz w:val="24"/>
+          <w:szCs w:val="24"/>
+        </w:rPr>
+      </w:pPr>
+      <w:r>
+        <w:rPr>
+          <w:rFonts w:ascii="Avenir Next LT Pro" w:hAnsi="Avenir Next LT Pro"/>
+          <w:sz w:val="24"/>
+          <w:szCs w:val="24"/>
+        </w:rPr>
+        <w:t>Then we need to add the GitHub credential generated in Jenkins. To do so, we go to Manage Jenkins -&gt; Configure System</w:t>
+      </w:r>
+    </w:p>
+    <w:p>
+      <w:pPr>
+        <w:rPr>
+          <w:rFonts w:ascii="Avenir Next LT Pro" w:hAnsi="Avenir Next LT Pro"/>
+          <w:sz w:val="24"/>
+          <w:szCs w:val="24"/>
+        </w:rPr>
+      </w:pPr>
+      <w:r>
+        <w:rPr>
+          <w:rFonts w:ascii="Avenir Next LT Pro" w:hAnsi="Avenir Next LT Pro"/>
+          <w:sz w:val="24"/>
+          <w:szCs w:val="24"/>
+        </w:rPr>
+        <w:drawing>
+          <wp:inline distT="0" distB="0" distL="0" distR="0" wp14:anchorId="22E66D19" wp14:editId="2D69B1FA">
+            <wp:extent cx="5400040" cy="2553335"/>
+            <wp:effectExtent l="0" t="0" r="0" b="0"/>
+            <wp:docPr id="3" name="Imagen 3"/>
+            <wp:cNvGraphicFramePr>
+              <a:graphicFrameLocks xmlns:a="http://schemas.openxmlformats.org/drawingml/2006/main" noChangeAspect="1"/>
+            </wp:cNvGraphicFramePr>
+            <a:graphic xmlns:a="http://schemas.openxmlformats.org/drawingml/2006/main">
+              <a:graphicData uri="http://schemas.openxmlformats.org/drawingml/2006/picture">
+                <pic:pic xmlns:pic="http://schemas.openxmlformats.org/drawingml/2006/picture">
+                  <pic:nvPicPr>
+                    <pic:cNvPr id="1" name=""/>
+                    <pic:cNvPicPr/>
+                  </pic:nvPicPr>
+                  <pic:blipFill>
+                    <a:blip r:embed="rId21"/>
+                    <a:stretch>
+                      <a:fillRect/>
+                    </a:stretch>
+                  </pic:blipFill>
+                  <pic:spPr>
+                    <a:xfrm>
+                      <a:off x="0" y="0"/>
+                      <a:ext cx="5400040" cy="2553335"/>
+                    </a:xfrm>
+                    <a:prstGeom prst="rect">
+                      <a:avLst/>
+                    </a:prstGeom>
+                  </pic:spPr>
+                </pic:pic>
+              </a:graphicData>
+            </a:graphic>
+          </wp:inline>
+        </w:drawing>
+      </w:r>
+    </w:p>
+    <w:p>
+      <w:pPr>
+        <w:rPr>
+          <w:rFonts w:ascii="Avenir Next LT Pro" w:hAnsi="Avenir Next LT Pro"/>
+          <w:sz w:val="24"/>
+          <w:szCs w:val="24"/>
+        </w:rPr>
+      </w:pPr>
+      <w:r>
+        <w:rPr>
+          <w:rFonts w:ascii="Avenir Next LT Pro" w:hAnsi="Avenir Next LT Pro"/>
+          <w:sz w:val="24"/>
+          <w:szCs w:val="24"/>
+        </w:rPr>
+        <w:t>In the GitHub section we need to add a new credential:</w:t>
+      </w:r>
+    </w:p>
+    <w:p>
+      <w:pPr>
+        <w:rPr>
+          <w:rFonts w:ascii="Avenir Next LT Pro" w:hAnsi="Avenir Next LT Pro"/>
+          <w:sz w:val="24"/>
+          <w:szCs w:val="24"/>
+        </w:rPr>
+      </w:pPr>
+      <w:r>
+        <w:rPr>
+          <w:rFonts w:ascii="Avenir Next LT Pro" w:hAnsi="Avenir Next LT Pro"/>
+          <w:sz w:val="24"/>
+          <w:szCs w:val="24"/>
+        </w:rPr>
+        <w:drawing>
+          <wp:inline distT="0" distB="0" distL="0" distR="0" wp14:anchorId="3BB2D251" wp14:editId="639D6AD2">
+            <wp:extent cx="5400040" cy="2517775"/>
+            <wp:effectExtent l="0" t="0" r="0" b="0"/>
+            <wp:docPr id="28" name="Imagen 28"/>
+            <wp:cNvGraphicFramePr>
+              <a:graphicFrameLocks xmlns:a="http://schemas.openxmlformats.org/drawingml/2006/main" noChangeAspect="1"/>
+            </wp:cNvGraphicFramePr>
+            <a:graphic xmlns:a="http://schemas.openxmlformats.org/drawingml/2006/main">
+              <a:graphicData uri="http://schemas.openxmlformats.org/drawingml/2006/picture">
+                <pic:pic xmlns:pic="http://schemas.openxmlformats.org/drawingml/2006/picture">
+                  <pic:nvPicPr>
+                    <pic:cNvPr id="1" name=""/>
+                    <pic:cNvPicPr/>
+                  </pic:nvPicPr>
+                  <pic:blipFill>
+                    <a:blip r:embed="rId22"/>
+                    <a:stretch>
+                      <a:fillRect/>
+                    </a:stretch>
+                  </pic:blipFill>
+                  <pic:spPr>
+                    <a:xfrm>
+                      <a:off x="0" y="0"/>
+                      <a:ext cx="5400040" cy="2517775"/>
+                    </a:xfrm>
+                    <a:prstGeom prst="rect">
+                      <a:avLst/>
+                    </a:prstGeom>
+                  </pic:spPr>
+                </pic:pic>
+              </a:graphicData>
+            </a:graphic>
+          </wp:inline>
+        </w:drawing>
+      </w:r>
+    </w:p>
+    <w:p>
+      <w:pPr>
+        <w:rPr>
+          <w:rFonts w:ascii="Avenir Next LT Pro" w:hAnsi="Avenir Next LT Pro"/>
+          <w:sz w:val="24"/>
+          <w:szCs w:val="24"/>
+        </w:rPr>
+      </w:pPr>
+      <w:r>
+        <w:rPr>
+          <w:rFonts w:ascii="Avenir Next LT Pro" w:hAnsi="Avenir Next LT Pro"/>
+          <w:sz w:val="24"/>
+          <w:szCs w:val="24"/>
+        </w:rPr>
+        <w:t>Here we have to copy the token generated in GitHub and write any ID:</w:t>
+      </w:r>
+    </w:p>
+    <w:p>
+      <w:pPr>
+        <w:rPr>
+          <w:rFonts w:ascii="Avenir Next LT Pro" w:hAnsi="Avenir Next LT Pro"/>
+          <w:sz w:val="24"/>
+          <w:szCs w:val="24"/>
+        </w:rPr>
+      </w:pPr>
+      <w:r>
+        <w:rPr>
+          <w:rFonts w:ascii="Avenir Next LT Pro" w:hAnsi="Avenir Next LT Pro"/>
+          <w:sz w:val="24"/>
+          <w:szCs w:val="24"/>
+        </w:rPr>
+        <w:lastRenderedPageBreak/>
+        <w:drawing>
+          <wp:inline distT="0" distB="0" distL="0" distR="0" wp14:anchorId="59CB2ABB" wp14:editId="43D575EE">
+            <wp:extent cx="5400040" cy="2557780"/>
+            <wp:effectExtent l="0" t="0" r="0" b="0"/>
+            <wp:docPr id="29" name="Imagen 29"/>
+            <wp:cNvGraphicFramePr>
+              <a:graphicFrameLocks xmlns:a="http://schemas.openxmlformats.org/drawingml/2006/main" noChangeAspect="1"/>
+            </wp:cNvGraphicFramePr>
+            <a:graphic xmlns:a="http://schemas.openxmlformats.org/drawingml/2006/main">
+              <a:graphicData uri="http://schemas.openxmlformats.org/drawingml/2006/picture">
+                <pic:pic xmlns:pic="http://schemas.openxmlformats.org/drawingml/2006/picture">
+                  <pic:nvPicPr>
+                    <pic:cNvPr id="1" name=""/>
+                    <pic:cNvPicPr/>
+                  </pic:nvPicPr>
+                  <pic:blipFill>
+                    <a:blip r:embed="rId23"/>
+                    <a:stretch>
+                      <a:fillRect/>
+                    </a:stretch>
+                  </pic:blipFill>
+                  <pic:spPr>
+                    <a:xfrm>
+                      <a:off x="0" y="0"/>
+                      <a:ext cx="5400040" cy="2557780"/>
+                    </a:xfrm>
+                    <a:prstGeom prst="rect">
+                      <a:avLst/>
+                    </a:prstGeom>
+                  </pic:spPr>
+                </pic:pic>
+              </a:graphicData>
+            </a:graphic>
+          </wp:inline>
+        </w:drawing>
+      </w:r>
+    </w:p>
+    <w:p>
+      <w:pPr>
+        <w:rPr>
+          <w:rFonts w:ascii="Avenir Next LT Pro" w:hAnsi="Avenir Next LT Pro"/>
+          <w:sz w:val="24"/>
+          <w:szCs w:val="24"/>
+        </w:rPr>
+      </w:pPr>
+      <w:r>
+        <w:rPr>
+          <w:rFonts w:ascii="Avenir Next LT Pro" w:hAnsi="Avenir Next LT Pro"/>
+          <w:sz w:val="24"/>
+          <w:szCs w:val="24"/>
+        </w:rPr>
+        <w:t>We select the created credential and check the option Manage hooks:</w:t>
+      </w:r>
+    </w:p>
+    <w:p>
+      <w:pPr>
+        <w:rPr>
+          <w:rFonts w:ascii="Avenir Next LT Pro" w:hAnsi="Avenir Next LT Pro"/>
+          <w:sz w:val="24"/>
+          <w:szCs w:val="24"/>
+        </w:rPr>
+      </w:pPr>
+      <w:r>
+        <w:rPr>
+          <w:rFonts w:ascii="Avenir Next LT Pro" w:hAnsi="Avenir Next LT Pro"/>
+          <w:sz w:val="24"/>
+          <w:szCs w:val="24"/>
+        </w:rPr>
+        <w:drawing>
+          <wp:inline distT="0" distB="0" distL="0" distR="0" wp14:anchorId="014E31E8" wp14:editId="77018698">
+            <wp:extent cx="5400040" cy="2515870"/>
+            <wp:effectExtent l="0" t="0" r="0" b="0"/>
+            <wp:docPr id="30" name="Imagen 30"/>
+            <wp:cNvGraphicFramePr>
+              <a:graphicFrameLocks xmlns:a="http://schemas.openxmlformats.org/drawingml/2006/main" noChangeAspect="1"/>
+            </wp:cNvGraphicFramePr>
+            <a:graphic xmlns:a="http://schemas.openxmlformats.org/drawingml/2006/main">
+              <a:graphicData uri="http://schemas.openxmlformats.org/drawingml/2006/picture">
+                <pic:pic xmlns:pic="http://schemas.openxmlformats.org/drawingml/2006/picture">
+                  <pic:nvPicPr>
+                    <pic:cNvPr id="1" name=""/>
+                    <pic:cNvPicPr/>
+                  </pic:nvPicPr>
+                  <pic:blipFill>
+                    <a:blip r:embed="rId24"/>
+                    <a:stretch>
+                      <a:fillRect/>
+                    </a:stretch>
+                  </pic:blipFill>
+                  <pic:spPr>
+                    <a:xfrm>
+                      <a:off x="0" y="0"/>
+                      <a:ext cx="5400040" cy="2515870"/>
+                    </a:xfrm>
+                    <a:prstGeom prst="rect">
+                      <a:avLst/>
+                    </a:prstGeom>
+                  </pic:spPr>
+                </pic:pic>
+              </a:graphicData>
+            </a:graphic>
+          </wp:inline>
+        </w:drawing>
+      </w:r>
+    </w:p>
+    <w:p>
+      <w:pPr>
+        <w:rPr>
+          <w:rFonts w:ascii="Avenir Next LT Pro" w:hAnsi="Avenir Next LT Pro"/>
+          <w:sz w:val="24"/>
+          <w:szCs w:val="24"/>
+        </w:rPr>
+      </w:pPr>
+      <w:r>
+        <w:rPr>
+          <w:rFonts w:ascii="Avenir Next LT Pro" w:hAnsi="Avenir Next LT Pro"/>
+          <w:sz w:val="24"/>
+          <w:szCs w:val="24"/>
+        </w:rPr>
+        <w:t xml:space="preserve">Finally we need to create a new pipeline to configure our repo, we </w:t>
+      </w:r>
+      <w:r>
+        <w:rPr>
+          <w:rFonts w:ascii="Avenir Next LT Pro" w:hAnsi="Avenir Next LT Pro"/>
+          <w:sz w:val="24"/>
+          <w:szCs w:val="24"/>
+        </w:rPr>
+        <w:t>enter the name of our Item and select the Pipeline option</w:t>
+      </w:r>
+    </w:p>
+    <w:p>
+      <w:pPr>
+        <w:rPr>
+          <w:rFonts w:ascii="Avenir Next LT Pro" w:hAnsi="Avenir Next LT Pro"/>
+          <w:sz w:val="24"/>
+          <w:szCs w:val="24"/>
+        </w:rPr>
+      </w:pPr>
+      <w:r>
+        <w:rPr>
+          <w:rFonts w:ascii="Avenir Next LT Pro" w:hAnsi="Avenir Next LT Pro"/>
+          <w:sz w:val="24"/>
+          <w:szCs w:val="24"/>
+        </w:rPr>
+        <w:drawing>
+          <wp:inline distT="0" distB="0" distL="0" distR="0" wp14:anchorId="07F9E21B" wp14:editId="37CBCE77">
+            <wp:extent cx="5400040" cy="2538095"/>
+            <wp:effectExtent l="0" t="0" r="0" b="0"/>
+            <wp:docPr id="31" name="Imagen 31"/>
+            <wp:cNvGraphicFramePr>
+              <a:graphicFrameLocks xmlns:a="http://schemas.openxmlformats.org/drawingml/2006/main" noChangeAspect="1"/>
+            </wp:cNvGraphicFramePr>
+            <a:graphic xmlns:a="http://schemas.openxmlformats.org/drawingml/2006/main">
+              <a:graphicData uri="http://schemas.openxmlformats.org/drawingml/2006/picture">
+                <pic:pic xmlns:pic="http://schemas.openxmlformats.org/drawingml/2006/picture">
+                  <pic:nvPicPr>
+                    <pic:cNvPr id="1" name=""/>
+                    <pic:cNvPicPr/>
+                  </pic:nvPicPr>
+                  <pic:blipFill>
+                    <a:blip r:embed="rId25"/>
+                    <a:stretch>
+                      <a:fillRect/>
+                    </a:stretch>
+                  </pic:blipFill>
+                  <pic:spPr>
+                    <a:xfrm>
+                      <a:off x="0" y="0"/>
+                      <a:ext cx="5400040" cy="2538095"/>
+                    </a:xfrm>
+                    <a:prstGeom prst="rect">
+                      <a:avLst/>
+                    </a:prstGeom>
+                  </pic:spPr>
+                </pic:pic>
+              </a:graphicData>
+            </a:graphic>
+          </wp:inline>
+        </w:drawing>
+      </w:r>
+    </w:p>
+    <w:p>
+      <w:pPr>
+        <w:rPr>
+          <w:rFonts w:ascii="Avenir Next LT Pro" w:hAnsi="Avenir Next LT Pro"/>
+          <w:sz w:val="24"/>
+          <w:szCs w:val="24"/>
+        </w:rPr>
+      </w:pPr>
+      <w:r>
+        <w:rPr>
+          <w:rFonts w:ascii="Avenir Next LT Pro" w:hAnsi="Avenir Next LT Pro"/>
+          <w:sz w:val="24"/>
+          <w:szCs w:val="24"/>
+        </w:rPr>
+        <w:lastRenderedPageBreak/>
+        <w:t>On the general setting we check the GitHub project option and copy the URL of our GitHub repository:</w:t>
+      </w:r>
+    </w:p>
+    <w:p>
+      <w:pPr>
+        <w:rPr>
+          <w:rFonts w:ascii="Avenir Next LT Pro" w:hAnsi="Avenir Next LT Pro"/>
+          <w:sz w:val="24"/>
+          <w:szCs w:val="24"/>
+        </w:rPr>
+      </w:pPr>
+      <w:r>
+        <w:rPr>
+          <w:rFonts w:ascii="Avenir Next LT Pro" w:hAnsi="Avenir Next LT Pro"/>
+          <w:sz w:val="24"/>
+          <w:szCs w:val="24"/>
+        </w:rPr>
+        <w:drawing>
+          <wp:inline distT="0" distB="0" distL="0" distR="0" wp14:anchorId="11A271F8" wp14:editId="1856FE7C">
+            <wp:extent cx="5400040" cy="2506345"/>
+            <wp:effectExtent l="0" t="0" r="0" b="8255"/>
+            <wp:docPr id="32" name="Imagen 32"/>
+            <wp:cNvGraphicFramePr>
+              <a:graphicFrameLocks xmlns:a="http://schemas.openxmlformats.org/drawingml/2006/main" noChangeAspect="1"/>
+            </wp:cNvGraphicFramePr>
+            <a:graphic xmlns:a="http://schemas.openxmlformats.org/drawingml/2006/main">
+              <a:graphicData uri="http://schemas.openxmlformats.org/drawingml/2006/picture">
+                <pic:pic xmlns:pic="http://schemas.openxmlformats.org/drawingml/2006/picture">
+                  <pic:nvPicPr>
+                    <pic:cNvPr id="1" name=""/>
+                    <pic:cNvPicPr/>
+                  </pic:nvPicPr>
+                  <pic:blipFill>
+                    <a:blip r:embed="rId26"/>
+                    <a:stretch>
+                      <a:fillRect/>
+                    </a:stretch>
+                  </pic:blipFill>
+                  <pic:spPr>
+                    <a:xfrm>
+                      <a:off x="0" y="0"/>
+                      <a:ext cx="5400040" cy="2506345"/>
+                    </a:xfrm>
+                    <a:prstGeom prst="rect">
+                      <a:avLst/>
+                    </a:prstGeom>
+                  </pic:spPr>
+                </pic:pic>
+              </a:graphicData>
+            </a:graphic>
+          </wp:inline>
+        </w:drawing>
+      </w:r>
+    </w:p>
+    <w:p>
+      <w:pPr>
+        <w:rPr>
+          <w:rFonts w:ascii="Avenir Next LT Pro" w:hAnsi="Avenir Next LT Pro"/>
+          <w:sz w:val="24"/>
+          <w:szCs w:val="24"/>
+        </w:rPr>
+      </w:pPr>
+      <w:r>
+        <w:rPr>
+          <w:rFonts w:ascii="Avenir Next LT Pro" w:hAnsi="Avenir Next LT Pro"/>
+          <w:sz w:val="24"/>
+          <w:szCs w:val="24"/>
+        </w:rPr>
+        <w:t>On the Build Triggers section we check GitHub gook trigger for GITScm polling:</w:t>
+      </w:r>
+    </w:p>
+    <w:p>
+      <w:pPr>
+        <w:rPr>
+          <w:rFonts w:ascii="Avenir Next LT Pro" w:hAnsi="Avenir Next LT Pro"/>
+          <w:sz w:val="24"/>
+          <w:szCs w:val="24"/>
+        </w:rPr>
+      </w:pPr>
+      <w:r>
+        <w:rPr>
+          <w:rFonts w:ascii="Avenir Next LT Pro" w:hAnsi="Avenir Next LT Pro"/>
+          <w:sz w:val="24"/>
+          <w:szCs w:val="24"/>
+        </w:rPr>
+        <w:drawing>
+          <wp:inline distT="0" distB="0" distL="0" distR="0" wp14:anchorId="21CECEEE" wp14:editId="11E07B6A">
+            <wp:extent cx="5400040" cy="2484755"/>
+            <wp:effectExtent l="0" t="0" r="0" b="0"/>
+            <wp:docPr id="33" name="Imagen 33"/>
+            <wp:cNvGraphicFramePr>
+              <a:graphicFrameLocks xmlns:a="http://schemas.openxmlformats.org/drawingml/2006/main" noChangeAspect="1"/>
+            </wp:cNvGraphicFramePr>
+            <a:graphic xmlns:a="http://schemas.openxmlformats.org/drawingml/2006/main">
+              <a:graphicData uri="http://schemas.openxmlformats.org/drawingml/2006/picture">
+                <pic:pic xmlns:pic="http://schemas.openxmlformats.org/drawingml/2006/picture">
+                  <pic:nvPicPr>
+                    <pic:cNvPr id="1" name=""/>
+                    <pic:cNvPicPr/>
+                  </pic:nvPicPr>
+                  <pic:blipFill>
+                    <a:blip r:embed="rId27"/>
+                    <a:stretch>
+                      <a:fillRect/>
+                    </a:stretch>
+                  </pic:blipFill>
+                  <pic:spPr>
+                    <a:xfrm>
+                      <a:off x="0" y="0"/>
+                      <a:ext cx="5400040" cy="2484755"/>
+                    </a:xfrm>
+                    <a:prstGeom prst="rect">
+                      <a:avLst/>
+                    </a:prstGeom>
+                  </pic:spPr>
+                </pic:pic>
+              </a:graphicData>
+            </a:graphic>
+          </wp:inline>
+        </w:drawing>
+      </w:r>
+    </w:p>
+    <w:p>
+      <w:pPr>
+        <w:rPr>
+          <w:rFonts w:ascii="Avenir Next LT Pro" w:hAnsi="Avenir Next LT Pro"/>
+          <w:sz w:val="24"/>
+          <w:szCs w:val="24"/>
+        </w:rPr>
+      </w:pPr>
+      <w:r>
+        <w:rPr>
+          <w:rFonts w:ascii="Avenir Next LT Pro" w:hAnsi="Avenir Next LT Pro"/>
+          <w:sz w:val="24"/>
+          <w:szCs w:val="24"/>
+        </w:rPr>
+        <w:t>On the Pipeline section we select the Git option, copy the URL of our repo and add new credentials:</w:t>
+      </w:r>
+    </w:p>
+    <w:p>
+      <w:pPr>
+        <w:rPr>
+          <w:rFonts w:ascii="Avenir Next LT Pro" w:hAnsi="Avenir Next LT Pro"/>
+          <w:sz w:val="24"/>
+          <w:szCs w:val="24"/>
+        </w:rPr>
+      </w:pPr>
+    </w:p>
+    <w:p>
+      <w:pPr>
+        <w:rPr>
+          <w:rFonts w:ascii="Avenir Next LT Pro" w:hAnsi="Avenir Next LT Pro"/>
+          <w:sz w:val="24"/>
+          <w:szCs w:val="24"/>
+        </w:rPr>
+      </w:pPr>
+      <w:r>
+        <w:rPr>
+          <w:rFonts w:ascii="Avenir Next LT Pro" w:hAnsi="Avenir Next LT Pro"/>
+          <w:sz w:val="24"/>
+          <w:szCs w:val="24"/>
+        </w:rPr>
+        <w:lastRenderedPageBreak/>
+        <w:drawing>
+          <wp:inline distT="0" distB="0" distL="0" distR="0" wp14:anchorId="6C018C4C" wp14:editId="4E969F06">
+            <wp:extent cx="5400040" cy="2512060"/>
+            <wp:effectExtent l="0" t="0" r="0" b="2540"/>
+            <wp:docPr id="34" name="Imagen 34"/>
+            <wp:cNvGraphicFramePr>
+              <a:graphicFrameLocks xmlns:a="http://schemas.openxmlformats.org/drawingml/2006/main" noChangeAspect="1"/>
+            </wp:cNvGraphicFramePr>
+            <a:graphic xmlns:a="http://schemas.openxmlformats.org/drawingml/2006/main">
+              <a:graphicData uri="http://schemas.openxmlformats.org/drawingml/2006/picture">
+                <pic:pic xmlns:pic="http://schemas.openxmlformats.org/drawingml/2006/picture">
+                  <pic:nvPicPr>
+                    <pic:cNvPr id="1" name=""/>
+                    <pic:cNvPicPr/>
+                  </pic:nvPicPr>
+                  <pic:blipFill>
+                    <a:blip r:embed="rId28"/>
+                    <a:stretch>
+                      <a:fillRect/>
+                    </a:stretch>
+                  </pic:blipFill>
+                  <pic:spPr>
+                    <a:xfrm>
+                      <a:off x="0" y="0"/>
+                      <a:ext cx="5400040" cy="2512060"/>
+                    </a:xfrm>
+                    <a:prstGeom prst="rect">
+                      <a:avLst/>
+                    </a:prstGeom>
+                  </pic:spPr>
+                </pic:pic>
+              </a:graphicData>
+            </a:graphic>
+          </wp:inline>
+        </w:drawing>
+      </w:r>
+    </w:p>
+    <w:p>
+      <w:pPr>
+        <w:rPr>
+          <w:rFonts w:ascii="Avenir Next LT Pro" w:hAnsi="Avenir Next LT Pro"/>
+          <w:sz w:val="24"/>
+          <w:szCs w:val="24"/>
+        </w:rPr>
+      </w:pPr>
+      <w:r>
+        <w:rPr>
+          <w:rFonts w:ascii="Avenir Next LT Pro" w:hAnsi="Avenir Next LT Pro"/>
+          <w:sz w:val="24"/>
+          <w:szCs w:val="24"/>
+        </w:rPr>
+        <w:t>We fill the information with our GitHub credentials and choose any ID:</w:t>
+      </w:r>
+    </w:p>
+    <w:p>
+      <w:pPr>
+        <w:rPr>
+          <w:rFonts w:ascii="Avenir Next LT Pro" w:hAnsi="Avenir Next LT Pro"/>
+          <w:sz w:val="24"/>
+          <w:szCs w:val="24"/>
+        </w:rPr>
+      </w:pPr>
+      <w:r>
+        <w:rPr>
+          <w:rFonts w:ascii="Avenir Next LT Pro" w:hAnsi="Avenir Next LT Pro"/>
+          <w:sz w:val="24"/>
+          <w:szCs w:val="24"/>
+        </w:rPr>
+        <w:drawing>
+          <wp:inline distT="0" distB="0" distL="0" distR="0" wp14:anchorId="0B761E84" wp14:editId="6C110C55">
+            <wp:extent cx="5400040" cy="2564765"/>
+            <wp:effectExtent l="0" t="0" r="0" b="6985"/>
+            <wp:docPr id="35" name="Imagen 35"/>
+            <wp:cNvGraphicFramePr>
+              <a:graphicFrameLocks xmlns:a="http://schemas.openxmlformats.org/drawingml/2006/main" noChangeAspect="1"/>
+            </wp:cNvGraphicFramePr>
+            <a:graphic xmlns:a="http://schemas.openxmlformats.org/drawingml/2006/main">
+              <a:graphicData uri="http://schemas.openxmlformats.org/drawingml/2006/picture">
+                <pic:pic xmlns:pic="http://schemas.openxmlformats.org/drawingml/2006/picture">
+                  <pic:nvPicPr>
+                    <pic:cNvPr id="1" name=""/>
+                    <pic:cNvPicPr/>
+                  </pic:nvPicPr>
+                  <pic:blipFill>
+                    <a:blip r:embed="rId29"/>
+                    <a:stretch>
+                      <a:fillRect/>
+                    </a:stretch>
+                  </pic:blipFill>
+                  <pic:spPr>
+                    <a:xfrm>
+                      <a:off x="0" y="0"/>
+                      <a:ext cx="5400040" cy="2564765"/>
+                    </a:xfrm>
+                    <a:prstGeom prst="rect">
+                      <a:avLst/>
+                    </a:prstGeom>
+                  </pic:spPr>
+                </pic:pic>
+              </a:graphicData>
+            </a:graphic>
+          </wp:inline>
+        </w:drawing>
+      </w:r>
+    </w:p>
+    <w:p>
+      <w:pPr>
+        <w:rPr>
+          <w:rFonts w:ascii="Avenir Next LT Pro" w:hAnsi="Avenir Next LT Pro"/>
+          <w:sz w:val="24"/>
+          <w:szCs w:val="24"/>
+        </w:rPr>
+      </w:pPr>
+      <w:r>
+        <w:rPr>
+          <w:rFonts w:ascii="Avenir Next LT Pro" w:hAnsi="Avenir Next LT Pro"/>
+          <w:sz w:val="24"/>
+          <w:szCs w:val="24"/>
+        </w:rPr>
+        <w:drawing>
+          <wp:inline distT="0" distB="0" distL="0" distR="0" wp14:anchorId="6EF45D7B" wp14:editId="5781F55D">
+            <wp:extent cx="5400040" cy="2520950"/>
+            <wp:effectExtent l="0" t="0" r="0" b="0"/>
+            <wp:docPr id="36" name="Imagen 36"/>
+            <wp:cNvGraphicFramePr>
+              <a:graphicFrameLocks xmlns:a="http://schemas.openxmlformats.org/drawingml/2006/main" noChangeAspect="1"/>
+            </wp:cNvGraphicFramePr>
+            <a:graphic xmlns:a="http://schemas.openxmlformats.org/drawingml/2006/main">
+              <a:graphicData uri="http://schemas.openxmlformats.org/drawingml/2006/picture">
+                <pic:pic xmlns:pic="http://schemas.openxmlformats.org/drawingml/2006/picture">
+                  <pic:nvPicPr>
+                    <pic:cNvPr id="1" name=""/>
+                    <pic:cNvPicPr/>
+                  </pic:nvPicPr>
+                  <pic:blipFill>
+                    <a:blip r:embed="rId30"/>
+                    <a:stretch>
+                      <a:fillRect/>
+                    </a:stretch>
+                  </pic:blipFill>
+                  <pic:spPr>
+                    <a:xfrm>
+                      <a:off x="0" y="0"/>
+                      <a:ext cx="5400040" cy="2520950"/>
+                    </a:xfrm>
+                    <a:prstGeom prst="rect">
+                      <a:avLst/>
+                    </a:prstGeom>
+                  </pic:spPr>
+                </pic:pic>
+              </a:graphicData>
+            </a:graphic>
+          </wp:inline>
+        </w:drawing>
+      </w:r>
+    </w:p>
+    <w:p>
+      <w:pPr>
+        <w:rPr>
+          <w:rFonts w:ascii="Avenir Next LT Pro" w:hAnsi="Avenir Next LT Pro"/>
+          <w:sz w:val="24"/>
+          <w:szCs w:val="24"/>
+        </w:rPr>
+      </w:pPr>
+      <w:r>
+        <w:rPr>
+          <w:rFonts w:ascii="Avenir Next LT Pro" w:hAnsi="Avenir Next LT Pro"/>
+          <w:sz w:val="24"/>
+          <w:szCs w:val="24"/>
+        </w:rPr>
+        <w:t>Then we specify the branches that we want to track and where is de Jenkinsfile located:</w:t>
+      </w:r>
+    </w:p>
+    <w:p>
+      <w:pPr>
+        <w:rPr>
+          <w:rFonts w:ascii="Avenir Next LT Pro" w:hAnsi="Avenir Next LT Pro"/>
+          <w:sz w:val="24"/>
+          <w:szCs w:val="24"/>
+        </w:rPr>
+      </w:pPr>
+      <w:r>
+        <w:rPr>
+          <w:rFonts w:ascii="Avenir Next LT Pro" w:hAnsi="Avenir Next LT Pro"/>
+          <w:sz w:val="24"/>
+          <w:szCs w:val="24"/>
+        </w:rPr>
+        <w:lastRenderedPageBreak/>
+        <w:drawing>
+          <wp:inline distT="0" distB="0" distL="0" distR="0" wp14:anchorId="7428719C" wp14:editId="7799E32A">
+            <wp:extent cx="5400040" cy="2517775"/>
+            <wp:effectExtent l="0" t="0" r="0" b="0"/>
+            <wp:docPr id="37" name="Imagen 37"/>
+            <wp:cNvGraphicFramePr>
+              <a:graphicFrameLocks xmlns:a="http://schemas.openxmlformats.org/drawingml/2006/main" noChangeAspect="1"/>
+            </wp:cNvGraphicFramePr>
+            <a:graphic xmlns:a="http://schemas.openxmlformats.org/drawingml/2006/main">
+              <a:graphicData uri="http://schemas.openxmlformats.org/drawingml/2006/picture">
+                <pic:pic xmlns:pic="http://schemas.openxmlformats.org/drawingml/2006/picture">
+                  <pic:nvPicPr>
+                    <pic:cNvPr id="1" name=""/>
+                    <pic:cNvPicPr/>
+                  </pic:nvPicPr>
+                  <pic:blipFill>
+                    <a:blip r:embed="rId31"/>
+                    <a:stretch>
+                      <a:fillRect/>
+                    </a:stretch>
+                  </pic:blipFill>
+                  <pic:spPr>
+                    <a:xfrm>
+                      <a:off x="0" y="0"/>
+                      <a:ext cx="5400040" cy="2517775"/>
+                    </a:xfrm>
+                    <a:prstGeom prst="rect">
+                      <a:avLst/>
+                    </a:prstGeom>
+                  </pic:spPr>
+                </pic:pic>
+              </a:graphicData>
+            </a:graphic>
+          </wp:inline>
+        </w:drawing>
+      </w:r>
+    </w:p>
+    <w:p>
+      <w:pPr>
+        <w:rPr>
+          <w:rFonts w:ascii="Avenir Next LT Pro" w:hAnsi="Avenir Next LT Pro"/>
+          <w:sz w:val="24"/>
+          <w:szCs w:val="24"/>
+        </w:rPr>
+      </w:pPr>
+      <w:r>
+        <w:rPr>
+          <w:rFonts w:ascii="Avenir Next LT Pro" w:hAnsi="Avenir Next LT Pro"/>
+          <w:sz w:val="24"/>
+          <w:szCs w:val="24"/>
+        </w:rPr>
+        <w:t>We can run the pipeline to see if everything is working using “Build now”</w:t>
+      </w:r>
+    </w:p>
+    <w:p>
+      <w:pPr>
+        <w:rPr>
+          <w:rFonts w:ascii="Avenir Next LT Pro" w:hAnsi="Avenir Next LT Pro"/>
+          <w:sz w:val="24"/>
+          <w:szCs w:val="24"/>
+        </w:rPr>
+      </w:pPr>
+      <w:r>
+        <w:rPr>
+          <w:rFonts w:ascii="Avenir Next LT Pro" w:hAnsi="Avenir Next LT Pro"/>
+          <w:sz w:val="24"/>
+          <w:szCs w:val="24"/>
+        </w:rPr>
+        <w:drawing>
+          <wp:inline distT="0" distB="0" distL="0" distR="0" wp14:anchorId="7D2B476A" wp14:editId="49A2C700">
+            <wp:extent cx="5400040" cy="2512060"/>
+            <wp:effectExtent l="0" t="0" r="0" b="2540"/>
+            <wp:docPr id="38" name="Imagen 38"/>
+            <wp:cNvGraphicFramePr>
+              <a:graphicFrameLocks xmlns:a="http://schemas.openxmlformats.org/drawingml/2006/main" noChangeAspect="1"/>
+            </wp:cNvGraphicFramePr>
+            <a:graphic xmlns:a="http://schemas.openxmlformats.org/drawingml/2006/main">
+              <a:graphicData uri="http://schemas.openxmlformats.org/drawingml/2006/picture">
+                <pic:pic xmlns:pic="http://schemas.openxmlformats.org/drawingml/2006/picture">
+                  <pic:nvPicPr>
+                    <pic:cNvPr id="1" name=""/>
+                    <pic:cNvPicPr/>
+                  </pic:nvPicPr>
+                  <pic:blipFill>
+                    <a:blip r:embed="rId32"/>
+                    <a:stretch>
+                      <a:fillRect/>
+                    </a:stretch>
+                  </pic:blipFill>
+                  <pic:spPr>
+                    <a:xfrm>
+                      <a:off x="0" y="0"/>
+                      <a:ext cx="5400040" cy="2512060"/>
+                    </a:xfrm>
+                    <a:prstGeom prst="rect">
+                      <a:avLst/>
+                    </a:prstGeom>
+                  </pic:spPr>
+                </pic:pic>
+              </a:graphicData>
+            </a:graphic>
+          </wp:inline>
+        </w:drawing>
+      </w:r>
+    </w:p>
+    <w:p>
+      <w:pPr>
+        <w:rPr>
+          <w:rFonts w:ascii="Avenir Next LT Pro" w:hAnsi="Avenir Next LT Pro"/>
+          <w:sz w:val="24"/>
+          <w:szCs w:val="24"/>
+        </w:rPr>
+      </w:pPr>
+      <w:r>
+        <w:rPr>
+          <w:rFonts w:ascii="Avenir Next LT Pro" w:hAnsi="Avenir Next LT Pro"/>
+          <w:sz w:val="24"/>
+          <w:szCs w:val="24"/>
+        </w:rPr>
+        <w:t>In the console option we can see that our Jenkinsfile had been used:</w:t>
+      </w:r>
+    </w:p>
+    <w:p>
+      <w:pPr>
+        <w:rPr>
+          <w:rFonts w:ascii="Avenir Next LT Pro" w:hAnsi="Avenir Next LT Pro"/>
+          <w:sz w:val="24"/>
+          <w:szCs w:val="24"/>
+          <w:u w:val="single"/>
+        </w:rPr>
+      </w:pPr>
+      <w:r>
+        <w:rPr>
+          <w:rFonts w:ascii="Avenir Next LT Pro" w:hAnsi="Avenir Next LT Pro"/>
+          <w:sz w:val="24"/>
+          <w:szCs w:val="24"/>
+        </w:rPr>
+        <w:drawing>
+          <wp:inline distT="0" distB="0" distL="0" distR="0" wp14:anchorId="19204EAB" wp14:editId="0196BCAC">
+            <wp:extent cx="5400040" cy="2360295"/>
+            <wp:effectExtent l="0" t="0" r="0" b="1905"/>
+            <wp:docPr id="39" name="Imagen 39"/>
+            <wp:cNvGraphicFramePr>
+              <a:graphicFrameLocks xmlns:a="http://schemas.openxmlformats.org/drawingml/2006/main" noChangeAspect="1"/>
+            </wp:cNvGraphicFramePr>
+            <a:graphic xmlns:a="http://schemas.openxmlformats.org/drawingml/2006/main">
+              <a:graphicData uri="http://schemas.openxmlformats.org/drawingml/2006/picture">
+                <pic:pic xmlns:pic="http://schemas.openxmlformats.org/drawingml/2006/picture">
+                  <pic:nvPicPr>
+                    <pic:cNvPr id="1" name=""/>
+                    <pic:cNvPicPr/>
+                  </pic:nvPicPr>
+                  <pic:blipFill>
+                    <a:blip r:embed="rId33"/>
+                    <a:stretch>
+                      <a:fillRect/>
+                    </a:stretch>
+                  </pic:blipFill>
+                  <pic:spPr>
+                    <a:xfrm>
+                      <a:off x="0" y="0"/>
+                      <a:ext cx="5400040" cy="2360295"/>
+                    </a:xfrm>
+                    <a:prstGeom prst="rect">
+                      <a:avLst/>
+                    </a:prstGeom>
+                  </pic:spPr>
+                </pic:pic>
+              </a:graphicData>
+            </a:graphic>
+          </wp:inline>
+        </w:drawing>
+      </w:r>
+      <w:bookmarkStart w:id="0" w:name="_GoBack"/>
+      <w:bookmarkEnd w:id="0"/>
     </w:p>
     <w:sectPr>
       <w:pgSz w:w="11906" w:h="16838"/>
@@ -1683,6 +2559,29 @@
     <w:semiHidden/>
     <w:unhideWhenUsed/>
   </w:style>
+  <w:style w:type="character" w:styleId="Hipervnculo">
+    <w:name w:val="Hyperlink"/>
+    <w:basedOn w:val="Fuentedeprrafopredeter"/>
+    <w:uiPriority w:val="99"/>
+    <w:unhideWhenUsed/>
+    <w:rsid w:val="00AB2EFA"/>
+    <w:rPr>
+      <w:color w:val="0563C1" w:themeColor="hyperlink"/>
+      <w:u w:val="single"/>
+    </w:rPr>
+  </w:style>
+  <w:style w:type="character" w:styleId="Mencinsinresolver">
+    <w:name w:val="Unresolved Mention"/>
+    <w:basedOn w:val="Fuentedeprrafopredeter"/>
+    <w:uiPriority w:val="99"/>
+    <w:semiHidden/>
+    <w:unhideWhenUsed/>
+    <w:rsid w:val="00AB2EFA"/>
+    <w:rPr>
+      <w:color w:val="605E5C"/>
+      <w:shd w:val="clear" w:color="auto" w:fill="E1DFDD"/>
+    </w:rPr>
+  </w:style>
 </w:styles>
 </file>
 

</xml_diff>